<commit_message>
Added Initial Class Workout record and User class
Added the workout record and also the user class. In the main method I tested the methods I wrote in the workout class and user class.
</commit_message>
<xml_diff>
--- a/Assignment Docs/Write_Up.docx
+++ b/Assignment Docs/Write_Up.docx
@@ -1172,7 +1172,119 @@
           <w:numId w:val="1"/>
         </w:numPr>
       </w:pPr>
-    </w:p>
+      <w:r>
+        <w:t>Generics and Comparator</w:t>
+      </w:r>
+    </w:p>
+    <w:p>
+      <w:pPr>
+        <w:pStyle w:val="ListParagraph"/>
+      </w:pPr>
+      <w:r>
+        <w:t>As a user, I want to see a leaderboard of top-performing users sorted by total calories burned, so that I can compare my progress with other.</w:t>
+      </w:r>
+    </w:p>
+    <w:p>
+      <w:pPr>
+        <w:pStyle w:val="ListParagraph"/>
+      </w:pPr>
+    </w:p>
+    <w:p>
+      <w:pPr>
+        <w:pStyle w:val="ListParagraph"/>
+      </w:pPr>
+      <w:r>
+        <w:t>The key Java features I will be using to implement this user story are:</w:t>
+      </w:r>
+    </w:p>
+    <w:p>
+      <w:pPr>
+        <w:pStyle w:val="ListParagraph"/>
+        <w:numPr>
+          <w:ilvl w:val="0"/>
+          <w:numId w:val="5"/>
+        </w:numPr>
+      </w:pPr>
+      <w:r>
+        <w:t>Generics with collections(List&lt;Users&gt;)</w:t>
+      </w:r>
+    </w:p>
+    <w:p>
+      <w:pPr>
+        <w:pStyle w:val="ListParagraph"/>
+        <w:numPr>
+          <w:ilvl w:val="0"/>
+          <w:numId w:val="5"/>
+        </w:numPr>
+      </w:pPr>
+      <w:proofErr w:type="spellStart"/>
+      <w:r>
+        <w:t>Comparator.comparingDouble</w:t>
+      </w:r>
+      <w:proofErr w:type="spellEnd"/>
+      <w:r>
+        <w:t>() for sorting</w:t>
+      </w:r>
+    </w:p>
+    <w:p/>
+    <w:p>
+      <w:pPr>
+        <w:pStyle w:val="ListParagraph"/>
+        <w:numPr>
+          <w:ilvl w:val="0"/>
+          <w:numId w:val="1"/>
+        </w:numPr>
+      </w:pPr>
+      <w:r>
+        <w:t xml:space="preserve">Concurrency </w:t>
+      </w:r>
+    </w:p>
+    <w:p>
+      <w:pPr>
+        <w:pStyle w:val="ListParagraph"/>
+      </w:pPr>
+      <w:r>
+        <w:t>As an admin, I want the fitness management system to process fitness reports for multiple users simultaneously using threads, so that large datasets can be handled efficiently.</w:t>
+      </w:r>
+    </w:p>
+    <w:p>
+      <w:pPr>
+        <w:pStyle w:val="ListParagraph"/>
+      </w:pPr>
+    </w:p>
+    <w:p>
+      <w:pPr>
+        <w:ind w:firstLine="720"/>
+      </w:pPr>
+      <w:r>
+        <w:t>The key Java features I will be using to implement this user story are:</w:t>
+      </w:r>
+    </w:p>
+    <w:p>
+      <w:pPr>
+        <w:pStyle w:val="ListParagraph"/>
+        <w:numPr>
+          <w:ilvl w:val="0"/>
+          <w:numId w:val="7"/>
+        </w:numPr>
+      </w:pPr>
+      <w:proofErr w:type="spellStart"/>
+      <w:r>
+        <w:t>ExectureServices</w:t>
+      </w:r>
+      <w:proofErr w:type="spellEnd"/>
+      <w:r>
+        <w:t xml:space="preserve"> and Callable to parallelise tasks.</w:t>
+      </w:r>
+    </w:p>
+    <w:p/>
+    <w:p>
+      <w:r>
+        <w:br/>
+      </w:r>
+    </w:p>
+    <w:p/>
+    <w:p/>
     <w:p>
       <w:pPr>
         <w:pStyle w:val="ListParagraph"/>
@@ -1252,6 +1364,232 @@
 <file path=word/numbering.xml><?xml version="1.0" encoding="utf-8"?>
 <w:numbering xmlns:wpc="http://schemas.microsoft.com/office/word/2010/wordprocessingCanvas" xmlns:cx="http://schemas.microsoft.com/office/drawing/2014/chartex" xmlns:cx1="http://schemas.microsoft.com/office/drawing/2015/9/8/chartex" xmlns:cx2="http://schemas.microsoft.com/office/drawing/2015/10/21/chartex" xmlns:cx3="http://schemas.microsoft.com/office/drawing/2016/5/9/chartex" xmlns:cx4="http://schemas.microsoft.com/office/drawing/2016/5/10/chartex" xmlns:cx5="http://schemas.microsoft.com/office/drawing/2016/5/11/chartex" xmlns:cx6="http://schemas.microsoft.com/office/drawing/2016/5/12/chartex" xmlns:cx7="http://schemas.microsoft.com/office/drawing/2016/5/13/chartex" xmlns:cx8="http://schemas.microsoft.com/office/drawing/2016/5/14/chartex" xmlns:mc="http://schemas.openxmlformats.org/markup-compatibility/2006" xmlns:aink="http://schemas.microsoft.com/office/drawing/2016/ink" xmlns:am3d="http://schemas.microsoft.com/office/drawing/2017/model3d" xmlns:o="urn:schemas-microsoft-com:office:office" xmlns:oel="http://schemas.microsoft.com/office/2019/extlst" xmlns:r="http://schemas.openxmlformats.org/officeDocument/2006/relationships" xmlns:m="http://schemas.openxmlformats.org/officeDocument/2006/math" xmlns:v="urn:schemas-microsoft-com:vml" xmlns:wp14="http://schemas.microsoft.com/office/word/2010/wordprocessingDrawing" xmlns:wp="http://schemas.openxmlformats.org/drawingml/2006/wordprocessingDrawing" xmlns:w10="urn:schemas-microsoft-com:office:word" xmlns:w="http://schemas.openxmlformats.org/wordprocessingml/2006/main" xmlns:w14="http://schemas.microsoft.com/office/word/2010/wordml" xmlns:w15="http://schemas.microsoft.com/office/word/2012/wordml" xmlns:w16cex="http://schemas.microsoft.com/office/word/2018/wordml/cex" xmlns:w16cid="http://schemas.microsoft.com/office/word/2016/wordml/cid" xmlns:w16="http://schemas.microsoft.com/office/word/2018/wordml" xmlns:w16du="http://schemas.microsoft.com/office/word/2023/wordml/word16du" xmlns:w16sdtdh="http://schemas.microsoft.com/office/word/2020/wordml/sdtdatahash" xmlns:w16sdtfl="http://schemas.microsoft.com/office/word/2024/wordml/sdtformatlock" xmlns:w16se="http://schemas.microsoft.com/office/word/2015/wordml/symex" xmlns:wpg="http://schemas.microsoft.com/office/word/2010/wordprocessingGroup" xmlns:wpi="http://schemas.microsoft.com/office/word/2010/wordprocessingInk" xmlns:wne="http://schemas.microsoft.com/office/word/2006/wordml" xmlns:wps="http://schemas.microsoft.com/office/word/2010/wordprocessingShape" mc:Ignorable="w14 w15 w16se w16cid w16 w16cex w16sdtdh w16sdtfl w16du wp14">
   <w:abstractNum w:abstractNumId="0" w15:restartNumberingAfterBreak="0">
+    <w:nsid w:val="3A02288C"/>
+    <w:multiLevelType w:val="hybridMultilevel"/>
+    <w:tmpl w:val="5596E364"/>
+    <w:lvl w:ilvl="0" w:tplc="18090001">
+      <w:start w:val="1"/>
+      <w:numFmt w:val="bullet"/>
+      <w:lvlText w:val=""/>
+      <w:lvlJc w:val="left"/>
+      <w:pPr>
+        <w:ind w:left="1440" w:hanging="360"/>
+      </w:pPr>
+      <w:rPr>
+        <w:rFonts w:ascii="Symbol" w:hAnsi="Symbol" w:hint="default"/>
+      </w:rPr>
+    </w:lvl>
+    <w:lvl w:ilvl="1" w:tplc="18090003" w:tentative="1">
+      <w:start w:val="1"/>
+      <w:numFmt w:val="bullet"/>
+      <w:lvlText w:val="o"/>
+      <w:lvlJc w:val="left"/>
+      <w:pPr>
+        <w:ind w:left="2160" w:hanging="360"/>
+      </w:pPr>
+      <w:rPr>
+        <w:rFonts w:ascii="Courier New" w:hAnsi="Courier New" w:cs="Courier New" w:hint="default"/>
+      </w:rPr>
+    </w:lvl>
+    <w:lvl w:ilvl="2" w:tplc="18090005" w:tentative="1">
+      <w:start w:val="1"/>
+      <w:numFmt w:val="bullet"/>
+      <w:lvlText w:val=""/>
+      <w:lvlJc w:val="left"/>
+      <w:pPr>
+        <w:ind w:left="2880" w:hanging="360"/>
+      </w:pPr>
+      <w:rPr>
+        <w:rFonts w:ascii="Wingdings" w:hAnsi="Wingdings" w:hint="default"/>
+      </w:rPr>
+    </w:lvl>
+    <w:lvl w:ilvl="3" w:tplc="18090001" w:tentative="1">
+      <w:start w:val="1"/>
+      <w:numFmt w:val="bullet"/>
+      <w:lvlText w:val=""/>
+      <w:lvlJc w:val="left"/>
+      <w:pPr>
+        <w:ind w:left="3600" w:hanging="360"/>
+      </w:pPr>
+      <w:rPr>
+        <w:rFonts w:ascii="Symbol" w:hAnsi="Symbol" w:hint="default"/>
+      </w:rPr>
+    </w:lvl>
+    <w:lvl w:ilvl="4" w:tplc="18090003" w:tentative="1">
+      <w:start w:val="1"/>
+      <w:numFmt w:val="bullet"/>
+      <w:lvlText w:val="o"/>
+      <w:lvlJc w:val="left"/>
+      <w:pPr>
+        <w:ind w:left="4320" w:hanging="360"/>
+      </w:pPr>
+      <w:rPr>
+        <w:rFonts w:ascii="Courier New" w:hAnsi="Courier New" w:cs="Courier New" w:hint="default"/>
+      </w:rPr>
+    </w:lvl>
+    <w:lvl w:ilvl="5" w:tplc="18090005" w:tentative="1">
+      <w:start w:val="1"/>
+      <w:numFmt w:val="bullet"/>
+      <w:lvlText w:val=""/>
+      <w:lvlJc w:val="left"/>
+      <w:pPr>
+        <w:ind w:left="5040" w:hanging="360"/>
+      </w:pPr>
+      <w:rPr>
+        <w:rFonts w:ascii="Wingdings" w:hAnsi="Wingdings" w:hint="default"/>
+      </w:rPr>
+    </w:lvl>
+    <w:lvl w:ilvl="6" w:tplc="18090001" w:tentative="1">
+      <w:start w:val="1"/>
+      <w:numFmt w:val="bullet"/>
+      <w:lvlText w:val=""/>
+      <w:lvlJc w:val="left"/>
+      <w:pPr>
+        <w:ind w:left="5760" w:hanging="360"/>
+      </w:pPr>
+      <w:rPr>
+        <w:rFonts w:ascii="Symbol" w:hAnsi="Symbol" w:hint="default"/>
+      </w:rPr>
+    </w:lvl>
+    <w:lvl w:ilvl="7" w:tplc="18090003" w:tentative="1">
+      <w:start w:val="1"/>
+      <w:numFmt w:val="bullet"/>
+      <w:lvlText w:val="o"/>
+      <w:lvlJc w:val="left"/>
+      <w:pPr>
+        <w:ind w:left="6480" w:hanging="360"/>
+      </w:pPr>
+      <w:rPr>
+        <w:rFonts w:ascii="Courier New" w:hAnsi="Courier New" w:cs="Courier New" w:hint="default"/>
+      </w:rPr>
+    </w:lvl>
+    <w:lvl w:ilvl="8" w:tplc="18090005" w:tentative="1">
+      <w:start w:val="1"/>
+      <w:numFmt w:val="bullet"/>
+      <w:lvlText w:val=""/>
+      <w:lvlJc w:val="left"/>
+      <w:pPr>
+        <w:ind w:left="7200" w:hanging="360"/>
+      </w:pPr>
+      <w:rPr>
+        <w:rFonts w:ascii="Wingdings" w:hAnsi="Wingdings" w:hint="default"/>
+      </w:rPr>
+    </w:lvl>
+  </w:abstractNum>
+  <w:abstractNum w:abstractNumId="1" w15:restartNumberingAfterBreak="0">
+    <w:nsid w:val="4AD5068A"/>
+    <w:multiLevelType w:val="hybridMultilevel"/>
+    <w:tmpl w:val="240AF494"/>
+    <w:lvl w:ilvl="0" w:tplc="18090001">
+      <w:start w:val="1"/>
+      <w:numFmt w:val="bullet"/>
+      <w:lvlText w:val=""/>
+      <w:lvlJc w:val="left"/>
+      <w:pPr>
+        <w:ind w:left="1440" w:hanging="360"/>
+      </w:pPr>
+      <w:rPr>
+        <w:rFonts w:ascii="Symbol" w:hAnsi="Symbol" w:hint="default"/>
+      </w:rPr>
+    </w:lvl>
+    <w:lvl w:ilvl="1" w:tplc="18090003" w:tentative="1">
+      <w:start w:val="1"/>
+      <w:numFmt w:val="bullet"/>
+      <w:lvlText w:val="o"/>
+      <w:lvlJc w:val="left"/>
+      <w:pPr>
+        <w:ind w:left="2160" w:hanging="360"/>
+      </w:pPr>
+      <w:rPr>
+        <w:rFonts w:ascii="Courier New" w:hAnsi="Courier New" w:cs="Courier New" w:hint="default"/>
+      </w:rPr>
+    </w:lvl>
+    <w:lvl w:ilvl="2" w:tplc="18090005" w:tentative="1">
+      <w:start w:val="1"/>
+      <w:numFmt w:val="bullet"/>
+      <w:lvlText w:val=""/>
+      <w:lvlJc w:val="left"/>
+      <w:pPr>
+        <w:ind w:left="2880" w:hanging="360"/>
+      </w:pPr>
+      <w:rPr>
+        <w:rFonts w:ascii="Wingdings" w:hAnsi="Wingdings" w:hint="default"/>
+      </w:rPr>
+    </w:lvl>
+    <w:lvl w:ilvl="3" w:tplc="18090001" w:tentative="1">
+      <w:start w:val="1"/>
+      <w:numFmt w:val="bullet"/>
+      <w:lvlText w:val=""/>
+      <w:lvlJc w:val="left"/>
+      <w:pPr>
+        <w:ind w:left="3600" w:hanging="360"/>
+      </w:pPr>
+      <w:rPr>
+        <w:rFonts w:ascii="Symbol" w:hAnsi="Symbol" w:hint="default"/>
+      </w:rPr>
+    </w:lvl>
+    <w:lvl w:ilvl="4" w:tplc="18090003" w:tentative="1">
+      <w:start w:val="1"/>
+      <w:numFmt w:val="bullet"/>
+      <w:lvlText w:val="o"/>
+      <w:lvlJc w:val="left"/>
+      <w:pPr>
+        <w:ind w:left="4320" w:hanging="360"/>
+      </w:pPr>
+      <w:rPr>
+        <w:rFonts w:ascii="Courier New" w:hAnsi="Courier New" w:cs="Courier New" w:hint="default"/>
+      </w:rPr>
+    </w:lvl>
+    <w:lvl w:ilvl="5" w:tplc="18090005" w:tentative="1">
+      <w:start w:val="1"/>
+      <w:numFmt w:val="bullet"/>
+      <w:lvlText w:val=""/>
+      <w:lvlJc w:val="left"/>
+      <w:pPr>
+        <w:ind w:left="5040" w:hanging="360"/>
+      </w:pPr>
+      <w:rPr>
+        <w:rFonts w:ascii="Wingdings" w:hAnsi="Wingdings" w:hint="default"/>
+      </w:rPr>
+    </w:lvl>
+    <w:lvl w:ilvl="6" w:tplc="18090001" w:tentative="1">
+      <w:start w:val="1"/>
+      <w:numFmt w:val="bullet"/>
+      <w:lvlText w:val=""/>
+      <w:lvlJc w:val="left"/>
+      <w:pPr>
+        <w:ind w:left="5760" w:hanging="360"/>
+      </w:pPr>
+      <w:rPr>
+        <w:rFonts w:ascii="Symbol" w:hAnsi="Symbol" w:hint="default"/>
+      </w:rPr>
+    </w:lvl>
+    <w:lvl w:ilvl="7" w:tplc="18090003" w:tentative="1">
+      <w:start w:val="1"/>
+      <w:numFmt w:val="bullet"/>
+      <w:lvlText w:val="o"/>
+      <w:lvlJc w:val="left"/>
+      <w:pPr>
+        <w:ind w:left="6480" w:hanging="360"/>
+      </w:pPr>
+      <w:rPr>
+        <w:rFonts w:ascii="Courier New" w:hAnsi="Courier New" w:cs="Courier New" w:hint="default"/>
+      </w:rPr>
+    </w:lvl>
+    <w:lvl w:ilvl="8" w:tplc="18090005" w:tentative="1">
+      <w:start w:val="1"/>
+      <w:numFmt w:val="bullet"/>
+      <w:lvlText w:val=""/>
+      <w:lvlJc w:val="left"/>
+      <w:pPr>
+        <w:ind w:left="7200" w:hanging="360"/>
+      </w:pPr>
+      <w:rPr>
+        <w:rFonts w:ascii="Wingdings" w:hAnsi="Wingdings" w:hint="default"/>
+      </w:rPr>
+    </w:lvl>
+  </w:abstractNum>
+  <w:abstractNum w:abstractNumId="2" w15:restartNumberingAfterBreak="0">
     <w:nsid w:val="53047EC5"/>
     <w:multiLevelType w:val="hybridMultilevel"/>
     <w:tmpl w:val="56C64518"/>
@@ -1364,7 +1702,7 @@
       </w:rPr>
     </w:lvl>
   </w:abstractNum>
-  <w:abstractNum w:abstractNumId="1" w15:restartNumberingAfterBreak="0">
+  <w:abstractNum w:abstractNumId="3" w15:restartNumberingAfterBreak="0">
     <w:nsid w:val="5568405A"/>
     <w:multiLevelType w:val="hybridMultilevel"/>
     <w:tmpl w:val="0B82C074"/>
@@ -1453,7 +1791,7 @@
       </w:pPr>
     </w:lvl>
   </w:abstractNum>
-  <w:abstractNum w:abstractNumId="2" w15:restartNumberingAfterBreak="0">
+  <w:abstractNum w:abstractNumId="4" w15:restartNumberingAfterBreak="0">
     <w:nsid w:val="62094D53"/>
     <w:multiLevelType w:val="hybridMultilevel"/>
     <w:tmpl w:val="52C6C7C2"/>
@@ -1566,7 +1904,7 @@
       </w:rPr>
     </w:lvl>
   </w:abstractNum>
-  <w:abstractNum w:abstractNumId="3" w15:restartNumberingAfterBreak="0">
+  <w:abstractNum w:abstractNumId="5" w15:restartNumberingAfterBreak="0">
     <w:nsid w:val="70900FDB"/>
     <w:multiLevelType w:val="hybridMultilevel"/>
     <w:tmpl w:val="0450DB30"/>
@@ -1679,17 +2017,139 @@
       </w:rPr>
     </w:lvl>
   </w:abstractNum>
+  <w:abstractNum w:abstractNumId="6" w15:restartNumberingAfterBreak="0">
+    <w:nsid w:val="7F1356A5"/>
+    <w:multiLevelType w:val="hybridMultilevel"/>
+    <w:tmpl w:val="9AE85FC2"/>
+    <w:lvl w:ilvl="0" w:tplc="18090001">
+      <w:start w:val="1"/>
+      <w:numFmt w:val="bullet"/>
+      <w:lvlText w:val=""/>
+      <w:lvlJc w:val="left"/>
+      <w:pPr>
+        <w:ind w:left="1440" w:hanging="360"/>
+      </w:pPr>
+      <w:rPr>
+        <w:rFonts w:ascii="Symbol" w:hAnsi="Symbol" w:hint="default"/>
+      </w:rPr>
+    </w:lvl>
+    <w:lvl w:ilvl="1" w:tplc="18090003" w:tentative="1">
+      <w:start w:val="1"/>
+      <w:numFmt w:val="bullet"/>
+      <w:lvlText w:val="o"/>
+      <w:lvlJc w:val="left"/>
+      <w:pPr>
+        <w:ind w:left="2160" w:hanging="360"/>
+      </w:pPr>
+      <w:rPr>
+        <w:rFonts w:ascii="Courier New" w:hAnsi="Courier New" w:cs="Courier New" w:hint="default"/>
+      </w:rPr>
+    </w:lvl>
+    <w:lvl w:ilvl="2" w:tplc="18090005" w:tentative="1">
+      <w:start w:val="1"/>
+      <w:numFmt w:val="bullet"/>
+      <w:lvlText w:val=""/>
+      <w:lvlJc w:val="left"/>
+      <w:pPr>
+        <w:ind w:left="2880" w:hanging="360"/>
+      </w:pPr>
+      <w:rPr>
+        <w:rFonts w:ascii="Wingdings" w:hAnsi="Wingdings" w:hint="default"/>
+      </w:rPr>
+    </w:lvl>
+    <w:lvl w:ilvl="3" w:tplc="18090001" w:tentative="1">
+      <w:start w:val="1"/>
+      <w:numFmt w:val="bullet"/>
+      <w:lvlText w:val=""/>
+      <w:lvlJc w:val="left"/>
+      <w:pPr>
+        <w:ind w:left="3600" w:hanging="360"/>
+      </w:pPr>
+      <w:rPr>
+        <w:rFonts w:ascii="Symbol" w:hAnsi="Symbol" w:hint="default"/>
+      </w:rPr>
+    </w:lvl>
+    <w:lvl w:ilvl="4" w:tplc="18090003" w:tentative="1">
+      <w:start w:val="1"/>
+      <w:numFmt w:val="bullet"/>
+      <w:lvlText w:val="o"/>
+      <w:lvlJc w:val="left"/>
+      <w:pPr>
+        <w:ind w:left="4320" w:hanging="360"/>
+      </w:pPr>
+      <w:rPr>
+        <w:rFonts w:ascii="Courier New" w:hAnsi="Courier New" w:cs="Courier New" w:hint="default"/>
+      </w:rPr>
+    </w:lvl>
+    <w:lvl w:ilvl="5" w:tplc="18090005" w:tentative="1">
+      <w:start w:val="1"/>
+      <w:numFmt w:val="bullet"/>
+      <w:lvlText w:val=""/>
+      <w:lvlJc w:val="left"/>
+      <w:pPr>
+        <w:ind w:left="5040" w:hanging="360"/>
+      </w:pPr>
+      <w:rPr>
+        <w:rFonts w:ascii="Wingdings" w:hAnsi="Wingdings" w:hint="default"/>
+      </w:rPr>
+    </w:lvl>
+    <w:lvl w:ilvl="6" w:tplc="18090001" w:tentative="1">
+      <w:start w:val="1"/>
+      <w:numFmt w:val="bullet"/>
+      <w:lvlText w:val=""/>
+      <w:lvlJc w:val="left"/>
+      <w:pPr>
+        <w:ind w:left="5760" w:hanging="360"/>
+      </w:pPr>
+      <w:rPr>
+        <w:rFonts w:ascii="Symbol" w:hAnsi="Symbol" w:hint="default"/>
+      </w:rPr>
+    </w:lvl>
+    <w:lvl w:ilvl="7" w:tplc="18090003" w:tentative="1">
+      <w:start w:val="1"/>
+      <w:numFmt w:val="bullet"/>
+      <w:lvlText w:val="o"/>
+      <w:lvlJc w:val="left"/>
+      <w:pPr>
+        <w:ind w:left="6480" w:hanging="360"/>
+      </w:pPr>
+      <w:rPr>
+        <w:rFonts w:ascii="Courier New" w:hAnsi="Courier New" w:cs="Courier New" w:hint="default"/>
+      </w:rPr>
+    </w:lvl>
+    <w:lvl w:ilvl="8" w:tplc="18090005" w:tentative="1">
+      <w:start w:val="1"/>
+      <w:numFmt w:val="bullet"/>
+      <w:lvlText w:val=""/>
+      <w:lvlJc w:val="left"/>
+      <w:pPr>
+        <w:ind w:left="7200" w:hanging="360"/>
+      </w:pPr>
+      <w:rPr>
+        <w:rFonts w:ascii="Wingdings" w:hAnsi="Wingdings" w:hint="default"/>
+      </w:rPr>
+    </w:lvl>
+  </w:abstractNum>
   <w:num w:numId="1" w16cid:durableId="585267961">
+    <w:abstractNumId w:val="3"/>
+  </w:num>
+  <w:num w:numId="2" w16cid:durableId="1353218378">
+    <w:abstractNumId w:val="4"/>
+  </w:num>
+  <w:num w:numId="3" w16cid:durableId="215706332">
+    <w:abstractNumId w:val="2"/>
+  </w:num>
+  <w:num w:numId="4" w16cid:durableId="879123451">
+    <w:abstractNumId w:val="5"/>
+  </w:num>
+  <w:num w:numId="5" w16cid:durableId="1896963713">
     <w:abstractNumId w:val="1"/>
   </w:num>
-  <w:num w:numId="2" w16cid:durableId="1353218378">
-    <w:abstractNumId w:val="2"/>
+  <w:num w:numId="6" w16cid:durableId="1143547555">
+    <w:abstractNumId w:val="6"/>
   </w:num>
-  <w:num w:numId="3" w16cid:durableId="215706332">
+  <w:num w:numId="7" w16cid:durableId="1536119814">
     <w:abstractNumId w:val="0"/>
-  </w:num>
-  <w:num w:numId="4" w16cid:durableId="879123451">
-    <w:abstractNumId w:val="3"/>
   </w:num>
 </w:numbering>
 </file>
@@ -2297,6 +2757,7 @@
   <w:style w:type="character" w:default="1" w:styleId="DefaultParagraphFont">
     <w:name w:val="Default Paragraph Font"/>
     <w:uiPriority w:val="1"/>
+    <w:semiHidden/>
     <w:unhideWhenUsed/>
   </w:style>
   <w:style w:type="table" w:default="1" w:styleId="TableNormal">

</xml_diff>